<commit_message>
Update font to Calibiri; create PDF's; add new files
</commit_message>
<xml_diff>
--- a/Notes & Flashcards/Further Maths (AQA)/Discrete/DC - Network flows/Flashcards.docx
+++ b/Notes & Flashcards/Further Maths (AQA)/Discrete/DC - Network flows/Flashcards.docx
@@ -311,7 +311,7 @@
                 <w:noProof/>
               </w:rPr>
               <w:drawing>
-                <wp:inline distT="114300" distB="114300" distL="114300" distR="114300" wp14:anchorId="4607E9BA" wp14:editId="389E50B3">
+                <wp:inline distT="114300" distB="114300" distL="114300" distR="114300" wp14:anchorId="3093AD50" wp14:editId="2C6CA0EB">
                   <wp:extent cx="3971925" cy="2260600"/>
                   <wp:effectExtent l="0" t="0" r="0" b="0"/>
                   <wp:docPr id="1" name="image1.png"/>
@@ -539,9 +539,9 @@
 <file path=word/numbering.xml><?xml version="1.0" encoding="utf-8"?>
 <w:numbering xmlns:wpc="http://schemas.microsoft.com/office/word/2010/wordprocessingCanvas" xmlns:cx="http://schemas.microsoft.com/office/drawing/2014/chartex" xmlns:cx1="http://schemas.microsoft.com/office/drawing/2015/9/8/chartex" xmlns:cx2="http://schemas.microsoft.com/office/drawing/2015/10/21/chartex" xmlns:cx3="http://schemas.microsoft.com/office/drawing/2016/5/9/chartex" xmlns:cx4="http://schemas.microsoft.com/office/drawing/2016/5/10/chartex" xmlns:cx5="http://schemas.microsoft.com/office/drawing/2016/5/11/chartex" xmlns:cx6="http://schemas.microsoft.com/office/drawing/2016/5/12/chartex" xmlns:cx7="http://schemas.microsoft.com/office/drawing/2016/5/13/chartex" xmlns:cx8="http://schemas.microsoft.com/office/drawing/2016/5/14/chartex" xmlns:mc="http://schemas.openxmlformats.org/markup-compatibility/2006" xmlns:aink="http://schemas.microsoft.com/office/drawing/2016/ink" xmlns:am3d="http://schemas.microsoft.com/office/drawing/2017/model3d" xmlns:o="urn:schemas-microsoft-com:office:office" xmlns:r="http://schemas.openxmlformats.org/officeDocument/2006/relationships" xmlns:m="http://schemas.openxmlformats.org/officeDocument/2006/math" xmlns:v="urn:schemas-microsoft-com:vml" xmlns:wp14="http://schemas.microsoft.com/office/word/2010/wordprocessingDrawing" xmlns:wp="http://schemas.openxmlformats.org/drawingml/2006/wordprocessingDrawing" xmlns:w10="urn:schemas-microsoft-com:office:word" xmlns:w="http://schemas.openxmlformats.org/wordprocessingml/2006/main" xmlns:w14="http://schemas.microsoft.com/office/word/2010/wordml" xmlns:w15="http://schemas.microsoft.com/office/word/2012/wordml" xmlns:w16cex="http://schemas.microsoft.com/office/word/2018/wordml/cex" xmlns:w16cid="http://schemas.microsoft.com/office/word/2016/wordml/cid" xmlns:w16="http://schemas.microsoft.com/office/word/2018/wordml" xmlns:w16se="http://schemas.microsoft.com/office/word/2015/wordml/symex" xmlns:wpg="http://schemas.microsoft.com/office/word/2010/wordprocessingGroup" xmlns:wpi="http://schemas.microsoft.com/office/word/2010/wordprocessingInk" xmlns:wne="http://schemas.microsoft.com/office/word/2006/wordml" xmlns:wps="http://schemas.microsoft.com/office/word/2010/wordprocessingShape" mc:Ignorable="w14 w15 w16se w16cid w16 w16cex wp14">
   <w:abstractNum w:abstractNumId="0" w15:restartNumberingAfterBreak="0">
-    <w:nsid w:val="29833B4E"/>
+    <w:nsid w:val="32B87537"/>
     <w:multiLevelType w:val="multilevel"/>
-    <w:tmpl w:val="AFCA6E12"/>
+    <w:tmpl w:val="079664DE"/>
     <w:lvl w:ilvl="0">
       <w:start w:val="1"/>
       <w:numFmt w:val="bullet"/>

</xml_diff>